<commit_message>
mi segundo comit local
</commit_message>
<xml_diff>
--- a/Prueba1Carp.docx
+++ b/Prueba1Carp.docx
@@ -13,9 +13,16 @@
       <w:proofErr w:type="spellEnd"/>
     </w:p>
     <w:p>
+      <w:r>
+        <w:t>Prueba modificación</w:t>
+      </w:r>
       <w:bookmarkStart w:id="0" w:name="_GoBack"/>
       <w:bookmarkEnd w:id="0"/>
+      <w:r>
+        <w:t xml:space="preserve"> al repo local</w:t>
+      </w:r>
     </w:p>
+    <w:p/>
     <w:sectPr>
       <w:pgSz w:w="12240" w:h="15840"/>
       <w:pgMar w:top="1417" w:right="1701" w:bottom="1417" w:left="1701" w:header="708" w:footer="708" w:gutter="0"/>

</xml_diff>

<commit_message>
mi segundo commit local
</commit_message>
<xml_diff>
--- a/Prueba1Carp.docx
+++ b/Prueba1Carp.docx
@@ -14,13 +14,17 @@
     </w:p>
     <w:p>
       <w:r>
-        <w:t>Prueba modificación</w:t>
+        <w:t>Prueba modificación al repo local</w:t>
       </w:r>
+    </w:p>
+    <w:p>
+      <w:r>
+        <w:t>Prueba 2 modificación repo local</w:t>
+      </w:r>
+    </w:p>
+    <w:p>
       <w:bookmarkStart w:id="0" w:name="_GoBack"/>
       <w:bookmarkEnd w:id="0"/>
-      <w:r>
-        <w:t xml:space="preserve"> al repo local</w:t>
-      </w:r>
     </w:p>
     <w:p/>
     <w:sectPr>

</xml_diff>